<commit_message>
More response to reviewers
</commit_message>
<xml_diff>
--- a/4_census_results.docx
+++ b/4_census_results.docx
@@ -71,13 +71,13 @@
         <w:pStyle w:val="Date"/>
       </w:pPr>
       <w:r>
-        <w:t xml:space="preserve">17</w:t>
+        <w:t xml:space="preserve">01</w:t>
       </w:r>
       <w:r>
         <w:t xml:space="preserve"> </w:t>
       </w:r>
       <w:r>
-        <w:t xml:space="preserve">April</w:t>
+        <w:t xml:space="preserve">June</w:t>
       </w:r>
       <w:r>
         <w:t xml:space="preserve"> </w:t>
@@ -155,7 +155,7 @@
         <w:pStyle w:val="BodyText"/>
       </w:pPr>
       <w:r>
-        <w:t xml:space="preserve">Most institutions (N = 63) did not make the contact details of their Research Integrity Advisors publicly available. One institution had a separate approvals process for conducting research, and we were not able to complete this process.</w:t>
+        <w:t xml:space="preserve">Most institutions (N = 65) did not make the contact details of their Research Integrity Advisors publicly available. One institution had a separate approvals process for conducting research, and we were not able to complete this process.</w:t>
       </w:r>
     </w:p>
     <w:bookmarkEnd w:id="23"/>
@@ -240,7 +240,7 @@
         <w:t xml:space="preserve"> </w:t>
       </w:r>
       <w:r>
-        <w:t xml:space="preserve">We randomly imputed the number of RIAs for the 29 institutions where we did not know the number of advisors, based on the observed numbers shown above. We then calculated the total number of advisors using the observed and imputed numbers. We repeated this imputation and calculation 1,000 times. The plot below shows the 1,000 bootstrap estimates of the national total.</w:t>
+        <w:t xml:space="preserve">We randomly imputed the number of RIAs for the 31 institutions where we did not know the number of advisors, based on the observed numbers shown above. We then calculated the total number of advisors using the observed and imputed numbers. We repeated this imputation and calculation 1,000 times. The plot below shows the 1,000 bootstrap estimates of the national total.</w:t>
       </w:r>
     </w:p>
     <w:p>
@@ -295,7 +295,7 @@
         <w:pStyle w:val="BodyText"/>
       </w:pPr>
       <w:r>
-        <w:t xml:space="preserve">The estimated median number of national advisors is 709 with 1st quartile of 678 and 3rd quartile of 740. A 95% bootstrap interval is 632 to 806.</w:t>
+        <w:t xml:space="preserve">The estimated median number of national advisors is 739 with 1st quartile of 708 and 3rd quartile of 772. A 95% bootstrap interval is 660 to 839.025.</w:t>
       </w:r>
     </w:p>
     <w:bookmarkEnd w:id="30"/>

</xml_diff>